<commit_message>
minor documentation word change
</commit_message>
<xml_diff>
--- a/Project Details/Design Shell/Design Shell Report.docx
+++ b/Project Details/Design Shell/Design Shell Report.docx
@@ -65,37 +65,13 @@
     </w:p>
     <w:p>
       <w:r>
-        <w:t xml:space="preserve">I have created a styles.css which contains templates for 3 class selectors with 3-5 </w:t>
-      </w:r>
-      <w:proofErr w:type="spellStart"/>
-      <w:r>
-        <w:t>css</w:t>
-      </w:r>
-      <w:proofErr w:type="spellEnd"/>
-      <w:r>
-        <w:t xml:space="preserve"> properties to be filled in and used in HTML. The class selectors are to be used for the div class, button class, and table class. Its class names are </w:t>
-      </w:r>
-      <w:proofErr w:type="spellStart"/>
-      <w:r>
-        <w:t>divTextClass</w:t>
-      </w:r>
-      <w:proofErr w:type="spellEnd"/>
-      <w:r>
-        <w:t xml:space="preserve">, </w:t>
-      </w:r>
-      <w:proofErr w:type="spellStart"/>
-      <w:r>
-        <w:t>buttonClass</w:t>
-      </w:r>
-      <w:proofErr w:type="spellEnd"/>
-      <w:r>
-        <w:t xml:space="preserve">, and </w:t>
-      </w:r>
-      <w:proofErr w:type="spellStart"/>
+        <w:t xml:space="preserve">I have created a styles.css which contains templates for 3 class selectors with 3-5 css properties to be filled in and used in HTML. The class selectors are to be used for the div class, button class, and table class. Its class names are divTextClass, buttonClass, and </w:t>
+      </w:r>
+      <w:proofErr w:type="gramStart"/>
       <w:r>
         <w:t>tableClass</w:t>
       </w:r>
-      <w:proofErr w:type="spellEnd"/>
+      <w:proofErr w:type="gramEnd"/>
       <w:r>
         <w:t xml:space="preserve"> respectively.</w:t>
       </w:r>
@@ -147,15 +123,8 @@
       <w:r>
         <w:t>Design Shell Demo Output.png is a screenshot of the HTML demo output</w:t>
       </w:r>
-    </w:p>
-    <w:p>
-      <w:r>
-        <w:t>Update:</w:t>
-      </w:r>
-    </w:p>
-    <w:p>
-      <w:r>
-        <w:t xml:space="preserve">The </w:t>
+      <w:r>
+        <w:t xml:space="preserve"> </w:t>
       </w:r>
     </w:p>
     <w:sectPr>

</xml_diff>